<commit_message>
Skrevet mer paa FE4
</commit_message>
<xml_diff>
--- a/documents/FE4 - Gruppe 38.docx
+++ b/documents/FE4 - Gruppe 38.docx
@@ -82,13 +82,8 @@
             <w:pPr>
               <w:cnfStyle w:val="100000000000" w:firstRow="1" w:lastRow="0" w:firstColumn="0" w:lastColumn="0" w:oddVBand="0" w:evenVBand="0" w:oddHBand="0" w:evenHBand="0" w:firstRowFirstColumn="0" w:firstRowLastColumn="0" w:lastRowFirstColumn="0" w:lastRowLastColumn="0"/>
             </w:pPr>
-            <w:proofErr w:type="spellStart"/>
-            <w:r>
-              <w:t>Innlev</w:t>
-            </w:r>
-            <w:proofErr w:type="spellEnd"/>
-            <w:r>
-              <w:t>.</w:t>
+            <w:r>
+              <w:t>Innlev.</w:t>
             </w:r>
           </w:p>
         </w:tc>
@@ -100,11 +95,9 @@
             <w:pPr>
               <w:cnfStyle w:val="100000000000" w:firstRow="1" w:lastRow="0" w:firstColumn="0" w:lastColumn="0" w:oddVBand="0" w:evenVBand="0" w:oddHBand="0" w:evenHBand="0" w:firstRowFirstColumn="0" w:firstRowLastColumn="0" w:lastRowFirstColumn="0" w:lastRowLastColumn="0"/>
             </w:pPr>
-            <w:proofErr w:type="spellStart"/>
             <w:r>
               <w:t>Aktivitet</w:t>
             </w:r>
-            <w:proofErr w:type="spellEnd"/>
           </w:p>
         </w:tc>
         <w:tc>
@@ -128,19 +121,9 @@
             <w:pPr>
               <w:cnfStyle w:val="100000000000" w:firstRow="1" w:lastRow="0" w:firstColumn="0" w:lastColumn="0" w:oddVBand="0" w:evenVBand="0" w:oddHBand="0" w:evenHBand="0" w:firstRowFirstColumn="0" w:firstRowLastColumn="0" w:lastRowFirstColumn="0" w:lastRowLastColumn="0"/>
             </w:pPr>
-            <w:proofErr w:type="spellStart"/>
-            <w:r>
-              <w:t>Avhengig</w:t>
-            </w:r>
-            <w:proofErr w:type="spellEnd"/>
-            <w:r>
-              <w:t xml:space="preserve"> </w:t>
-            </w:r>
-            <w:proofErr w:type="spellStart"/>
-            <w:r>
-              <w:t>av</w:t>
-            </w:r>
-            <w:proofErr w:type="spellEnd"/>
+            <w:r>
+              <w:t>Avhengig av</w:t>
+            </w:r>
           </w:p>
         </w:tc>
       </w:tr>
@@ -248,27 +231,9 @@
             <w:pPr>
               <w:cnfStyle w:val="000000000000" w:firstRow="0" w:lastRow="0" w:firstColumn="0" w:lastColumn="0" w:oddVBand="0" w:evenVBand="0" w:oddHBand="0" w:evenHBand="0" w:firstRowFirstColumn="0" w:firstRowLastColumn="0" w:lastRowFirstColumn="0" w:lastRowLastColumn="0"/>
             </w:pPr>
-            <w:proofErr w:type="spellStart"/>
-            <w:r>
-              <w:t>Estimering</w:t>
-            </w:r>
-            <w:proofErr w:type="spellEnd"/>
-            <w:r>
-              <w:t xml:space="preserve"> </w:t>
-            </w:r>
-            <w:proofErr w:type="spellStart"/>
-            <w:r>
-              <w:t>av</w:t>
-            </w:r>
-            <w:proofErr w:type="spellEnd"/>
-            <w:r>
-              <w:t xml:space="preserve"> </w:t>
-            </w:r>
-            <w:proofErr w:type="spellStart"/>
-            <w:r>
-              <w:t>tidsbruk</w:t>
-            </w:r>
-            <w:proofErr w:type="spellEnd"/>
+            <w:r>
+              <w:t>Estimering av tidsbruk</w:t>
+            </w:r>
           </w:p>
         </w:tc>
         <w:tc>
@@ -334,11 +299,9 @@
             <w:pPr>
               <w:cnfStyle w:val="000000100000" w:firstRow="0" w:lastRow="0" w:firstColumn="0" w:lastColumn="0" w:oddVBand="0" w:evenVBand="0" w:oddHBand="1" w:evenHBand="0" w:firstRowFirstColumn="0" w:firstRowLastColumn="0" w:lastRowFirstColumn="0" w:lastRowLastColumn="0"/>
             </w:pPr>
-            <w:proofErr w:type="spellStart"/>
             <w:r>
               <w:t>Ganttdiagram</w:t>
             </w:r>
-            <w:proofErr w:type="spellEnd"/>
           </w:p>
         </w:tc>
         <w:tc>
@@ -401,11 +364,9 @@
             <w:pPr>
               <w:cnfStyle w:val="000000000000" w:firstRow="0" w:lastRow="0" w:firstColumn="0" w:lastColumn="0" w:oddVBand="0" w:evenVBand="0" w:oddHBand="0" w:evenHBand="0" w:firstRowFirstColumn="0" w:firstRowLastColumn="0" w:lastRowFirstColumn="0" w:lastRowLastColumn="0"/>
             </w:pPr>
-            <w:proofErr w:type="spellStart"/>
             <w:r>
               <w:t>Risikoanalyse</w:t>
             </w:r>
-            <w:proofErr w:type="spellEnd"/>
           </w:p>
         </w:tc>
         <w:tc>
@@ -468,19 +429,9 @@
             <w:pPr>
               <w:cnfStyle w:val="000000100000" w:firstRow="0" w:lastRow="0" w:firstColumn="0" w:lastColumn="0" w:oddVBand="0" w:evenVBand="0" w:oddHBand="1" w:evenHBand="0" w:firstRowFirstColumn="0" w:firstRowLastColumn="0" w:lastRowFirstColumn="0" w:lastRowLastColumn="0"/>
             </w:pPr>
-            <w:proofErr w:type="spellStart"/>
-            <w:r>
-              <w:t>Lage</w:t>
-            </w:r>
-            <w:proofErr w:type="spellEnd"/>
-            <w:r>
-              <w:t xml:space="preserve"> </w:t>
-            </w:r>
-            <w:proofErr w:type="spellStart"/>
-            <w:r>
-              <w:t>svartbokstester</w:t>
-            </w:r>
-            <w:proofErr w:type="spellEnd"/>
+            <w:r>
+              <w:t>Lage svartbokstester</w:t>
+            </w:r>
           </w:p>
         </w:tc>
         <w:tc>
@@ -611,11 +562,9 @@
             <w:pPr>
               <w:cnfStyle w:val="000000100000" w:firstRow="0" w:lastRow="0" w:firstColumn="0" w:lastColumn="0" w:oddVBand="0" w:evenVBand="0" w:oddHBand="1" w:evenHBand="0" w:firstRowFirstColumn="0" w:firstRowLastColumn="0" w:lastRowFirstColumn="0" w:lastRowLastColumn="0"/>
             </w:pPr>
-            <w:proofErr w:type="spellStart"/>
             <w:r>
               <w:t>Tilstandsdiagram</w:t>
             </w:r>
-            <w:proofErr w:type="spellEnd"/>
           </w:p>
         </w:tc>
         <w:tc>
@@ -746,35 +695,9 @@
             <w:pPr>
               <w:cnfStyle w:val="000000100000" w:firstRow="0" w:lastRow="0" w:firstColumn="0" w:lastColumn="0" w:oddVBand="0" w:evenVBand="0" w:oddHBand="1" w:evenHBand="0" w:firstRowFirstColumn="0" w:firstRowLastColumn="0" w:lastRowFirstColumn="0" w:lastRowLastColumn="0"/>
             </w:pPr>
-            <w:proofErr w:type="spellStart"/>
-            <w:r>
-              <w:t>Tekstlig</w:t>
-            </w:r>
-            <w:proofErr w:type="spellEnd"/>
-            <w:r>
-              <w:t xml:space="preserve"> </w:t>
-            </w:r>
-            <w:proofErr w:type="spellStart"/>
-            <w:r>
-              <w:t>beskrivelse</w:t>
-            </w:r>
-            <w:proofErr w:type="spellEnd"/>
-            <w:r>
-              <w:t xml:space="preserve"> </w:t>
-            </w:r>
-            <w:proofErr w:type="spellStart"/>
-            <w:r>
-              <w:t>av</w:t>
-            </w:r>
-            <w:proofErr w:type="spellEnd"/>
-            <w:r>
-              <w:t xml:space="preserve"> </w:t>
-            </w:r>
-            <w:proofErr w:type="spellStart"/>
-            <w:r>
-              <w:t>feilhåndtering</w:t>
-            </w:r>
-            <w:proofErr w:type="spellEnd"/>
+            <w:r>
+              <w:t>Tekstlig beskrivelse av feilhåndtering</w:t>
+            </w:r>
           </w:p>
         </w:tc>
         <w:tc>
@@ -834,13 +757,8 @@
             <w:pPr>
               <w:cnfStyle w:val="000000000000" w:firstRow="0" w:lastRow="0" w:firstColumn="0" w:lastColumn="0" w:oddVBand="0" w:evenVBand="0" w:oddHBand="0" w:evenHBand="0" w:firstRowFirstColumn="0" w:firstRowLastColumn="0" w:lastRowFirstColumn="0" w:lastRowLastColumn="0"/>
             </w:pPr>
-            <w:proofErr w:type="spellStart"/>
-            <w:r>
-              <w:t>Testplan</w:t>
-            </w:r>
-            <w:proofErr w:type="spellEnd"/>
-            <w:r>
-              <w:t xml:space="preserve"> for A1</w:t>
+            <w:r>
+              <w:t>Testplan for A1</w:t>
             </w:r>
           </w:p>
         </w:tc>
@@ -914,21 +832,7 @@
               <w:rPr>
                 <w:lang w:val="nb-NO"/>
               </w:rPr>
-              <w:t xml:space="preserve">Gjøre endringer basert på tilbakemelding fra </w:t>
-            </w:r>
-            <w:proofErr w:type="spellStart"/>
-            <w:r>
-              <w:rPr>
-                <w:lang w:val="nb-NO"/>
-              </w:rPr>
-              <w:t>stud.ass</w:t>
-            </w:r>
-            <w:proofErr w:type="spellEnd"/>
-            <w:r>
-              <w:rPr>
-                <w:lang w:val="nb-NO"/>
-              </w:rPr>
-              <w:t>.</w:t>
+              <w:t>Gjøre endringer basert på tilbakemelding fra stud.ass.</w:t>
             </w:r>
           </w:p>
         </w:tc>
@@ -992,27 +896,9 @@
             <w:pPr>
               <w:cnfStyle w:val="000000000000" w:firstRow="0" w:lastRow="0" w:firstColumn="0" w:lastColumn="0" w:oddVBand="0" w:evenVBand="0" w:oddHBand="0" w:evenHBand="0" w:firstRowFirstColumn="0" w:firstRowLastColumn="0" w:lastRowFirstColumn="0" w:lastRowLastColumn="0"/>
             </w:pPr>
-            <w:proofErr w:type="spellStart"/>
-            <w:r>
-              <w:t>Papirprototype</w:t>
-            </w:r>
-            <w:proofErr w:type="spellEnd"/>
-            <w:r>
-              <w:t xml:space="preserve"> </w:t>
-            </w:r>
-            <w:proofErr w:type="spellStart"/>
-            <w:r>
-              <w:t>av</w:t>
-            </w:r>
-            <w:proofErr w:type="spellEnd"/>
-            <w:r>
-              <w:t xml:space="preserve"> </w:t>
-            </w:r>
-            <w:proofErr w:type="spellStart"/>
-            <w:r>
-              <w:t>applikasjonen</w:t>
-            </w:r>
-            <w:proofErr w:type="spellEnd"/>
+            <w:r>
+              <w:t>Papirprototype av applikasjonen</w:t>
+            </w:r>
           </w:p>
         </w:tc>
         <w:tc>
@@ -1076,13 +962,8 @@
               <w:cnfStyle w:val="000000100000" w:firstRow="0" w:lastRow="0" w:firstColumn="0" w:lastColumn="0" w:oddVBand="0" w:evenVBand="0" w:oddHBand="1" w:evenHBand="0" w:firstRowFirstColumn="0" w:firstRowLastColumn="0" w:lastRowFirstColumn="0" w:lastRowLastColumn="0"/>
             </w:pPr>
             <w:r>
-              <w:t xml:space="preserve">SUS </w:t>
-            </w:r>
-            <w:proofErr w:type="spellStart"/>
-            <w:r>
-              <w:t>spørreskjema</w:t>
-            </w:r>
-            <w:proofErr w:type="spellEnd"/>
+              <w:t>SUS spørreskjema</w:t>
+            </w:r>
           </w:p>
         </w:tc>
         <w:tc>
@@ -1152,21 +1033,7 @@
               <w:rPr>
                 <w:lang w:val="nb-NO"/>
               </w:rPr>
-              <w:t xml:space="preserve">Teste papirprototypen på </w:t>
-            </w:r>
-            <w:proofErr w:type="spellStart"/>
-            <w:r>
-              <w:rPr>
-                <w:lang w:val="nb-NO"/>
-              </w:rPr>
-              <w:t>stud.ass</w:t>
-            </w:r>
-            <w:proofErr w:type="spellEnd"/>
-            <w:r>
-              <w:rPr>
-                <w:lang w:val="nb-NO"/>
-              </w:rPr>
-              <w:t>.</w:t>
+              <w:t>Teste papirprototypen på stud.ass.</w:t>
             </w:r>
           </w:p>
         </w:tc>
@@ -1295,13 +1162,8 @@
             <w:pPr>
               <w:cnfStyle w:val="000000000000" w:firstRow="0" w:lastRow="0" w:firstColumn="0" w:lastColumn="0" w:oddVBand="0" w:evenVBand="0" w:oddHBand="0" w:evenHBand="0" w:firstRowFirstColumn="0" w:firstRowLastColumn="0" w:lastRowFirstColumn="0" w:lastRowLastColumn="0"/>
             </w:pPr>
-            <w:proofErr w:type="spellStart"/>
-            <w:r>
-              <w:t>Tekstlig</w:t>
-            </w:r>
-            <w:proofErr w:type="spellEnd"/>
-            <w:r>
-              <w:t xml:space="preserve"> «use caser»</w:t>
+            <w:r>
+              <w:t>Tekstlig «use caser»</w:t>
             </w:r>
           </w:p>
         </w:tc>
@@ -1365,11 +1227,9 @@
             <w:pPr>
               <w:cnfStyle w:val="000000100000" w:firstRow="0" w:lastRow="0" w:firstColumn="0" w:lastColumn="0" w:oddVBand="0" w:evenVBand="0" w:oddHBand="1" w:evenHBand="0" w:firstRowFirstColumn="0" w:firstRowLastColumn="0" w:lastRowFirstColumn="0" w:lastRowLastColumn="0"/>
             </w:pPr>
-            <w:proofErr w:type="spellStart"/>
             <w:r>
               <w:t>Sekvensdiagrammer</w:t>
             </w:r>
-            <w:proofErr w:type="spellEnd"/>
           </w:p>
         </w:tc>
         <w:tc>
@@ -1432,27 +1292,9 @@
             <w:pPr>
               <w:cnfStyle w:val="000000000000" w:firstRow="0" w:lastRow="0" w:firstColumn="0" w:lastColumn="0" w:oddVBand="0" w:evenVBand="0" w:oddHBand="0" w:evenHBand="0" w:firstRowFirstColumn="0" w:firstRowLastColumn="0" w:lastRowFirstColumn="0" w:lastRowLastColumn="0"/>
             </w:pPr>
-            <w:proofErr w:type="spellStart"/>
-            <w:r>
-              <w:t>Beskrivelse</w:t>
-            </w:r>
-            <w:proofErr w:type="spellEnd"/>
-            <w:r>
-              <w:t xml:space="preserve"> </w:t>
-            </w:r>
-            <w:proofErr w:type="spellStart"/>
-            <w:r>
-              <w:t>av</w:t>
-            </w:r>
-            <w:proofErr w:type="spellEnd"/>
-            <w:r>
-              <w:t xml:space="preserve"> </w:t>
-            </w:r>
-            <w:proofErr w:type="spellStart"/>
-            <w:r>
-              <w:t>systemarkitektur</w:t>
-            </w:r>
-            <w:proofErr w:type="spellEnd"/>
+            <w:r>
+              <w:t>Beskrivelse av systemarkitektur</w:t>
+            </w:r>
           </w:p>
         </w:tc>
         <w:tc>
@@ -1577,35 +1419,9 @@
             <w:pPr>
               <w:cnfStyle w:val="000000000000" w:firstRow="0" w:lastRow="0" w:firstColumn="0" w:lastColumn="0" w:oddVBand="0" w:evenVBand="0" w:oddHBand="0" w:evenHBand="0" w:firstRowFirstColumn="0" w:firstRowLastColumn="0" w:lastRowFirstColumn="0" w:lastRowLastColumn="0"/>
             </w:pPr>
-            <w:proofErr w:type="spellStart"/>
-            <w:r>
-              <w:t>Tekstlig</w:t>
-            </w:r>
-            <w:proofErr w:type="spellEnd"/>
-            <w:r>
-              <w:t xml:space="preserve"> </w:t>
-            </w:r>
-            <w:proofErr w:type="spellStart"/>
-            <w:r>
-              <w:t>forklaring</w:t>
-            </w:r>
-            <w:proofErr w:type="spellEnd"/>
-            <w:r>
-              <w:t xml:space="preserve"> </w:t>
-            </w:r>
-            <w:proofErr w:type="spellStart"/>
-            <w:r>
-              <w:t>av</w:t>
-            </w:r>
-            <w:proofErr w:type="spellEnd"/>
-            <w:r>
-              <w:t xml:space="preserve"> </w:t>
-            </w:r>
-            <w:proofErr w:type="spellStart"/>
-            <w:r>
-              <w:t>modellene</w:t>
-            </w:r>
-            <w:proofErr w:type="spellEnd"/>
+            <w:r>
+              <w:t>Tekstlig forklaring av modellene</w:t>
+            </w:r>
           </w:p>
         </w:tc>
         <w:tc>
@@ -1668,35 +1484,9 @@
             <w:pPr>
               <w:cnfStyle w:val="000000100000" w:firstRow="0" w:lastRow="0" w:firstColumn="0" w:lastColumn="0" w:oddVBand="0" w:evenVBand="0" w:oddHBand="1" w:evenHBand="0" w:firstRowFirstColumn="0" w:firstRowLastColumn="0" w:lastRowFirstColumn="0" w:lastRowLastColumn="0"/>
             </w:pPr>
-            <w:proofErr w:type="spellStart"/>
-            <w:r>
-              <w:t>Gjennomføre</w:t>
-            </w:r>
-            <w:proofErr w:type="spellEnd"/>
-            <w:r>
-              <w:t xml:space="preserve"> </w:t>
-            </w:r>
-            <w:proofErr w:type="spellStart"/>
-            <w:r>
-              <w:t>papirprototyping</w:t>
-            </w:r>
-            <w:proofErr w:type="spellEnd"/>
-            <w:r>
-              <w:t xml:space="preserve"> </w:t>
-            </w:r>
-            <w:proofErr w:type="spellStart"/>
-            <w:r>
-              <w:t>på</w:t>
-            </w:r>
-            <w:proofErr w:type="spellEnd"/>
-            <w:r>
-              <w:t xml:space="preserve"> </w:t>
-            </w:r>
-            <w:proofErr w:type="spellStart"/>
-            <w:r>
-              <w:t>medstudenter</w:t>
-            </w:r>
-            <w:proofErr w:type="spellEnd"/>
+            <w:r>
+              <w:t>Gjennomføre papirprototyping på medstudenter</w:t>
+            </w:r>
           </w:p>
         </w:tc>
         <w:tc>
@@ -1834,29 +1624,8 @@
               <w:cnfStyle w:val="000000100000" w:firstRow="0" w:lastRow="0" w:firstColumn="0" w:lastColumn="0" w:oddVBand="0" w:evenVBand="0" w:oddHBand="1" w:evenHBand="0" w:firstRowFirstColumn="0" w:firstRowLastColumn="0" w:lastRowFirstColumn="0" w:lastRowLastColumn="0"/>
             </w:pPr>
             <w:r>
-              <w:t xml:space="preserve">Rapport: </w:t>
-            </w:r>
-            <w:proofErr w:type="spellStart"/>
-            <w:r>
-              <w:t>Oppgavene</w:t>
-            </w:r>
-            <w:proofErr w:type="spellEnd"/>
-            <w:r>
-              <w:t xml:space="preserve"> </w:t>
-            </w:r>
-            <w:proofErr w:type="spellStart"/>
-            <w:r>
-              <w:t>og</w:t>
-            </w:r>
-            <w:proofErr w:type="spellEnd"/>
-            <w:r>
-              <w:t xml:space="preserve"> </w:t>
-            </w:r>
-            <w:proofErr w:type="spellStart"/>
-            <w:r>
-              <w:t>scenariene</w:t>
-            </w:r>
-            <w:proofErr w:type="spellEnd"/>
+              <w:t>Rapport: Oppgavene og scenariene</w:t>
+            </w:r>
           </w:p>
         </w:tc>
         <w:tc>
@@ -1920,29 +1689,8 @@
               <w:cnfStyle w:val="000000000000" w:firstRow="0" w:lastRow="0" w:firstColumn="0" w:lastColumn="0" w:oddVBand="0" w:evenVBand="0" w:oddHBand="0" w:evenHBand="0" w:firstRowFirstColumn="0" w:firstRowLastColumn="0" w:lastRowFirstColumn="0" w:lastRowLastColumn="0"/>
             </w:pPr>
             <w:r>
-              <w:t xml:space="preserve">Rapport: </w:t>
-            </w:r>
-            <w:proofErr w:type="spellStart"/>
-            <w:r>
-              <w:t>Resultatet</w:t>
-            </w:r>
-            <w:proofErr w:type="spellEnd"/>
-            <w:r>
-              <w:t xml:space="preserve"> </w:t>
-            </w:r>
-            <w:proofErr w:type="spellStart"/>
-            <w:r>
-              <w:t>fra</w:t>
-            </w:r>
-            <w:proofErr w:type="spellEnd"/>
-            <w:r>
-              <w:t xml:space="preserve"> </w:t>
-            </w:r>
-            <w:proofErr w:type="spellStart"/>
-            <w:r>
-              <w:t>brukbarhetstesten</w:t>
-            </w:r>
-            <w:proofErr w:type="spellEnd"/>
+              <w:t>Rapport: Resultatet fra brukbarhetstesten</w:t>
+            </w:r>
           </w:p>
         </w:tc>
         <w:tc>
@@ -2009,21 +1757,8 @@
               <w:cnfStyle w:val="000000100000" w:firstRow="0" w:lastRow="0" w:firstColumn="0" w:lastColumn="0" w:oddVBand="0" w:evenVBand="0" w:oddHBand="1" w:evenHBand="0" w:firstRowFirstColumn="0" w:firstRowLastColumn="0" w:lastRowFirstColumn="0" w:lastRowLastColumn="0"/>
             </w:pPr>
             <w:r>
-              <w:t xml:space="preserve">Rapport: </w:t>
-            </w:r>
-            <w:proofErr w:type="spellStart"/>
-            <w:r>
-              <w:t>Beskrive</w:t>
-            </w:r>
-            <w:proofErr w:type="spellEnd"/>
-            <w:r>
-              <w:t xml:space="preserve"> </w:t>
-            </w:r>
-            <w:proofErr w:type="spellStart"/>
-            <w:r>
-              <w:t>grensesnittet</w:t>
-            </w:r>
-            <w:proofErr w:type="spellEnd"/>
+              <w:t>Rapport: Beskrive grensesnittet</w:t>
+            </w:r>
           </w:p>
         </w:tc>
         <w:tc>
@@ -2089,11 +1824,9 @@
             <w:pPr>
               <w:cnfStyle w:val="000000000000" w:firstRow="0" w:lastRow="0" w:firstColumn="0" w:lastColumn="0" w:oddVBand="0" w:evenVBand="0" w:oddHBand="0" w:evenHBand="0" w:firstRowFirstColumn="0" w:firstRowLastColumn="0" w:lastRowFirstColumn="0" w:lastRowLastColumn="0"/>
             </w:pPr>
-            <w:proofErr w:type="spellStart"/>
             <w:r>
               <w:t>Skjermdesign</w:t>
             </w:r>
-            <w:proofErr w:type="spellEnd"/>
           </w:p>
         </w:tc>
         <w:tc>
@@ -2162,11 +1895,9 @@
             <w:pPr>
               <w:cnfStyle w:val="000000100000" w:firstRow="0" w:lastRow="0" w:firstColumn="0" w:lastColumn="0" w:oddVBand="0" w:evenVBand="0" w:oddHBand="1" w:evenHBand="0" w:firstRowFirstColumn="0" w:firstRowLastColumn="0" w:lastRowFirstColumn="0" w:lastRowLastColumn="0"/>
             </w:pPr>
-            <w:proofErr w:type="spellStart"/>
             <w:r>
               <w:t>Konstruksjonsbeskrivelse</w:t>
             </w:r>
-            <w:proofErr w:type="spellEnd"/>
           </w:p>
         </w:tc>
         <w:tc>
@@ -2229,13 +1960,8 @@
             <w:pPr>
               <w:cnfStyle w:val="000000000000" w:firstRow="0" w:lastRow="0" w:firstColumn="0" w:lastColumn="0" w:oddVBand="0" w:evenVBand="0" w:oddHBand="0" w:evenHBand="0" w:firstRowFirstColumn="0" w:firstRowLastColumn="0" w:lastRowFirstColumn="0" w:lastRowLastColumn="0"/>
             </w:pPr>
-            <w:proofErr w:type="spellStart"/>
-            <w:r>
-              <w:t>Revidere</w:t>
-            </w:r>
-            <w:proofErr w:type="spellEnd"/>
-            <w:r>
-              <w:t xml:space="preserve"> DB1</w:t>
+            <w:r>
+              <w:t>Revidere DB1</w:t>
             </w:r>
           </w:p>
         </w:tc>
@@ -2302,27 +2028,9 @@
             <w:pPr>
               <w:cnfStyle w:val="000000100000" w:firstRow="0" w:lastRow="0" w:firstColumn="0" w:lastColumn="0" w:oddVBand="0" w:evenVBand="0" w:oddHBand="1" w:evenHBand="0" w:firstRowFirstColumn="0" w:firstRowLastColumn="0" w:lastRowFirstColumn="0" w:lastRowLastColumn="0"/>
             </w:pPr>
-            <w:proofErr w:type="spellStart"/>
-            <w:r>
-              <w:t>Lage</w:t>
-            </w:r>
-            <w:proofErr w:type="spellEnd"/>
-            <w:r>
-              <w:t xml:space="preserve"> </w:t>
-            </w:r>
-            <w:proofErr w:type="spellStart"/>
-            <w:r>
-              <w:t>kjørbart</w:t>
-            </w:r>
-            <w:proofErr w:type="spellEnd"/>
-            <w:r>
-              <w:t xml:space="preserve"> SQL-</w:t>
-            </w:r>
-            <w:proofErr w:type="spellStart"/>
-            <w:r>
-              <w:t>skript</w:t>
-            </w:r>
-            <w:proofErr w:type="spellEnd"/>
+            <w:r>
+              <w:t>Lage kjørbart SQL-skript</w:t>
+            </w:r>
           </w:p>
         </w:tc>
         <w:tc>
@@ -2392,21 +2100,7 @@
               <w:rPr>
                 <w:lang w:val="nb-NO"/>
               </w:rPr>
-              <w:t xml:space="preserve">Oppdatere diagrammer og beskrivelse basert på tilbakemelding fra </w:t>
-            </w:r>
-            <w:proofErr w:type="spellStart"/>
-            <w:r>
-              <w:rPr>
-                <w:lang w:val="nb-NO"/>
-              </w:rPr>
-              <w:t>stud.ass</w:t>
-            </w:r>
-            <w:proofErr w:type="spellEnd"/>
-            <w:r>
-              <w:rPr>
-                <w:lang w:val="nb-NO"/>
-              </w:rPr>
-              <w:t>.</w:t>
+              <w:t>Oppdatere diagrammer og beskrivelse basert på tilbakemelding fra stud.ass.</w:t>
             </w:r>
           </w:p>
         </w:tc>
@@ -2619,19 +2313,9 @@
             <w:pPr>
               <w:cnfStyle w:val="000000100000" w:firstRow="0" w:lastRow="0" w:firstColumn="0" w:lastColumn="0" w:oddVBand="0" w:evenVBand="0" w:oddHBand="1" w:evenHBand="0" w:firstRowFirstColumn="0" w:firstRowLastColumn="0" w:lastRowFirstColumn="0" w:lastRowLastColumn="0"/>
             </w:pPr>
-            <w:proofErr w:type="spellStart"/>
-            <w:r>
-              <w:t>Demonstrasjon</w:t>
-            </w:r>
-            <w:proofErr w:type="spellEnd"/>
-            <w:r>
-              <w:t xml:space="preserve"> for </w:t>
-            </w:r>
-            <w:proofErr w:type="spellStart"/>
-            <w:r>
-              <w:t>stud.ass</w:t>
-            </w:r>
-            <w:proofErr w:type="spellEnd"/>
+            <w:r>
+              <w:t>Demonstrasjon for stud.ass</w:t>
+            </w:r>
           </w:p>
         </w:tc>
         <w:tc>
@@ -2762,19 +2446,9 @@
             <w:pPr>
               <w:cnfStyle w:val="000000100000" w:firstRow="0" w:lastRow="0" w:firstColumn="0" w:lastColumn="0" w:oddVBand="0" w:evenVBand="0" w:oddHBand="1" w:evenHBand="0" w:firstRowFirstColumn="0" w:firstRowLastColumn="0" w:lastRowFirstColumn="0" w:lastRowLastColumn="0"/>
             </w:pPr>
-            <w:proofErr w:type="spellStart"/>
-            <w:r>
-              <w:t>Innlogging</w:t>
-            </w:r>
-            <w:proofErr w:type="spellEnd"/>
-            <w:r>
-              <w:t xml:space="preserve"> - </w:t>
-            </w:r>
-            <w:proofErr w:type="spellStart"/>
-            <w:r>
-              <w:t>Mellomlag</w:t>
-            </w:r>
-            <w:proofErr w:type="spellEnd"/>
+            <w:r>
+              <w:t>Innlogging - Mellomlag</w:t>
+            </w:r>
           </w:p>
         </w:tc>
         <w:tc>
@@ -2834,13 +2508,8 @@
             <w:pPr>
               <w:cnfStyle w:val="000000000000" w:firstRow="0" w:lastRow="0" w:firstColumn="0" w:lastColumn="0" w:oddVBand="0" w:evenVBand="0" w:oddHBand="0" w:evenHBand="0" w:firstRowFirstColumn="0" w:firstRowLastColumn="0" w:lastRowFirstColumn="0" w:lastRowLastColumn="0"/>
             </w:pPr>
-            <w:proofErr w:type="spellStart"/>
-            <w:r>
-              <w:t>Innlogging</w:t>
-            </w:r>
-            <w:proofErr w:type="spellEnd"/>
-            <w:r>
-              <w:t xml:space="preserve"> - GUI</w:t>
+            <w:r>
+              <w:t>Innlogging - GUI</w:t>
             </w:r>
           </w:p>
         </w:tc>
@@ -2905,21 +2574,8 @@
               <w:cnfStyle w:val="000000100000" w:firstRow="0" w:lastRow="0" w:firstColumn="0" w:lastColumn="0" w:oddVBand="0" w:evenVBand="0" w:oddHBand="1" w:evenHBand="0" w:firstRowFirstColumn="0" w:firstRowLastColumn="0" w:lastRowFirstColumn="0" w:lastRowLastColumn="0"/>
             </w:pPr>
             <w:r>
-              <w:t xml:space="preserve">Legg inn </w:t>
-            </w:r>
-            <w:proofErr w:type="spellStart"/>
-            <w:r>
-              <w:t>avtale</w:t>
-            </w:r>
-            <w:proofErr w:type="spellEnd"/>
-            <w:r>
-              <w:t xml:space="preserve"> - </w:t>
-            </w:r>
-            <w:proofErr w:type="spellStart"/>
-            <w:r>
-              <w:t>Mellomlag</w:t>
-            </w:r>
-            <w:proofErr w:type="spellEnd"/>
+              <w:t>Legg inn avtale - Mellomlag</w:t>
+            </w:r>
           </w:p>
         </w:tc>
         <w:tc>
@@ -2980,15 +2636,7 @@
               <w:cnfStyle w:val="000000000000" w:firstRow="0" w:lastRow="0" w:firstColumn="0" w:lastColumn="0" w:oddVBand="0" w:evenVBand="0" w:oddHBand="0" w:evenHBand="0" w:firstRowFirstColumn="0" w:firstRowLastColumn="0" w:lastRowFirstColumn="0" w:lastRowLastColumn="0"/>
             </w:pPr>
             <w:r>
-              <w:t xml:space="preserve">Legg inn </w:t>
-            </w:r>
-            <w:proofErr w:type="spellStart"/>
-            <w:r>
-              <w:t>avtale</w:t>
-            </w:r>
-            <w:proofErr w:type="spellEnd"/>
-            <w:r>
-              <w:t xml:space="preserve"> - GUI</w:t>
+              <w:t>Legg inn avtale - GUI</w:t>
             </w:r>
           </w:p>
         </w:tc>
@@ -3052,27 +2700,9 @@
             <w:pPr>
               <w:cnfStyle w:val="000000100000" w:firstRow="0" w:lastRow="0" w:firstColumn="0" w:lastColumn="0" w:oddVBand="0" w:evenVBand="0" w:oddHBand="1" w:evenHBand="0" w:firstRowFirstColumn="0" w:firstRowLastColumn="0" w:lastRowFirstColumn="0" w:lastRowLastColumn="0"/>
             </w:pPr>
-            <w:proofErr w:type="spellStart"/>
-            <w:r>
-              <w:t>Slette</w:t>
-            </w:r>
-            <w:proofErr w:type="spellEnd"/>
-            <w:r>
-              <w:t xml:space="preserve"> </w:t>
-            </w:r>
-            <w:proofErr w:type="spellStart"/>
-            <w:r>
-              <w:t>avtale</w:t>
-            </w:r>
-            <w:proofErr w:type="spellEnd"/>
-            <w:r>
-              <w:t xml:space="preserve"> - </w:t>
-            </w:r>
-            <w:proofErr w:type="spellStart"/>
-            <w:r>
-              <w:t>Mellomlag</w:t>
-            </w:r>
-            <w:proofErr w:type="spellEnd"/>
+            <w:r>
+              <w:t>Slette avtale - Mellomlag</w:t>
+            </w:r>
           </w:p>
         </w:tc>
         <w:tc>
@@ -3132,21 +2762,8 @@
             <w:pPr>
               <w:cnfStyle w:val="000000000000" w:firstRow="0" w:lastRow="0" w:firstColumn="0" w:lastColumn="0" w:oddVBand="0" w:evenVBand="0" w:oddHBand="0" w:evenHBand="0" w:firstRowFirstColumn="0" w:firstRowLastColumn="0" w:lastRowFirstColumn="0" w:lastRowLastColumn="0"/>
             </w:pPr>
-            <w:proofErr w:type="spellStart"/>
-            <w:r>
-              <w:t>Slette</w:t>
-            </w:r>
-            <w:proofErr w:type="spellEnd"/>
-            <w:r>
-              <w:t xml:space="preserve"> </w:t>
-            </w:r>
-            <w:proofErr w:type="spellStart"/>
-            <w:r>
-              <w:t>avtale</w:t>
-            </w:r>
-            <w:proofErr w:type="spellEnd"/>
-            <w:r>
-              <w:t xml:space="preserve"> - GUI</w:t>
+            <w:r>
+              <w:t>Slette avtale - GUI</w:t>
             </w:r>
           </w:p>
         </w:tc>
@@ -3207,27 +2824,9 @@
             <w:pPr>
               <w:cnfStyle w:val="000000100000" w:firstRow="0" w:lastRow="0" w:firstColumn="0" w:lastColumn="0" w:oddVBand="0" w:evenVBand="0" w:oddHBand="1" w:evenHBand="0" w:firstRowFirstColumn="0" w:firstRowLastColumn="0" w:lastRowFirstColumn="0" w:lastRowLastColumn="0"/>
             </w:pPr>
-            <w:proofErr w:type="spellStart"/>
-            <w:r>
-              <w:t>Endre</w:t>
-            </w:r>
-            <w:proofErr w:type="spellEnd"/>
-            <w:r>
-              <w:t xml:space="preserve"> </w:t>
-            </w:r>
-            <w:proofErr w:type="spellStart"/>
-            <w:r>
-              <w:t>avtale</w:t>
-            </w:r>
-            <w:proofErr w:type="spellEnd"/>
-            <w:r>
-              <w:t xml:space="preserve"> - </w:t>
-            </w:r>
-            <w:proofErr w:type="spellStart"/>
-            <w:r>
-              <w:t>Mellomlag</w:t>
-            </w:r>
-            <w:proofErr w:type="spellEnd"/>
+            <w:r>
+              <w:t>Endre avtale - Mellomlag</w:t>
+            </w:r>
           </w:p>
         </w:tc>
         <w:tc>
@@ -3287,21 +2886,8 @@
             <w:pPr>
               <w:cnfStyle w:val="000000000000" w:firstRow="0" w:lastRow="0" w:firstColumn="0" w:lastColumn="0" w:oddVBand="0" w:evenVBand="0" w:oddHBand="0" w:evenHBand="0" w:firstRowFirstColumn="0" w:firstRowLastColumn="0" w:lastRowFirstColumn="0" w:lastRowLastColumn="0"/>
             </w:pPr>
-            <w:proofErr w:type="spellStart"/>
-            <w:r>
-              <w:t>Endre</w:t>
-            </w:r>
-            <w:proofErr w:type="spellEnd"/>
-            <w:r>
-              <w:t xml:space="preserve"> </w:t>
-            </w:r>
-            <w:proofErr w:type="spellStart"/>
-            <w:r>
-              <w:t>avtale</w:t>
-            </w:r>
-            <w:proofErr w:type="spellEnd"/>
-            <w:r>
-              <w:t xml:space="preserve"> - GUI</w:t>
+            <w:r>
+              <w:t>Endre avtale - GUI</w:t>
             </w:r>
           </w:p>
         </w:tc>
@@ -3362,27 +2948,9 @@
             <w:pPr>
               <w:cnfStyle w:val="000000100000" w:firstRow="0" w:lastRow="0" w:firstColumn="0" w:lastColumn="0" w:oddVBand="0" w:evenVBand="0" w:oddHBand="1" w:evenHBand="0" w:firstRowFirstColumn="0" w:firstRowLastColumn="0" w:lastRowFirstColumn="0" w:lastRowLastColumn="0"/>
             </w:pPr>
-            <w:proofErr w:type="spellStart"/>
-            <w:r>
-              <w:t>Kalle</w:t>
-            </w:r>
-            <w:proofErr w:type="spellEnd"/>
-            <w:r>
-              <w:t xml:space="preserve"> inn </w:t>
-            </w:r>
-            <w:proofErr w:type="spellStart"/>
-            <w:r>
-              <w:t>møte</w:t>
-            </w:r>
-            <w:proofErr w:type="spellEnd"/>
-            <w:r>
-              <w:t xml:space="preserve"> - </w:t>
-            </w:r>
-            <w:proofErr w:type="spellStart"/>
-            <w:r>
-              <w:t>Mellomlag</w:t>
-            </w:r>
-            <w:proofErr w:type="spellEnd"/>
+            <w:r>
+              <w:t>Kalle inn møte - Mellomlag</w:t>
+            </w:r>
           </w:p>
         </w:tc>
         <w:tc>
@@ -3442,21 +3010,8 @@
             <w:pPr>
               <w:cnfStyle w:val="000000000000" w:firstRow="0" w:lastRow="0" w:firstColumn="0" w:lastColumn="0" w:oddVBand="0" w:evenVBand="0" w:oddHBand="0" w:evenHBand="0" w:firstRowFirstColumn="0" w:firstRowLastColumn="0" w:lastRowFirstColumn="0" w:lastRowLastColumn="0"/>
             </w:pPr>
-            <w:proofErr w:type="spellStart"/>
-            <w:r>
-              <w:t>Kalle</w:t>
-            </w:r>
-            <w:proofErr w:type="spellEnd"/>
-            <w:r>
-              <w:t xml:space="preserve"> inn </w:t>
-            </w:r>
-            <w:proofErr w:type="spellStart"/>
-            <w:r>
-              <w:t>møte</w:t>
-            </w:r>
-            <w:proofErr w:type="spellEnd"/>
-            <w:r>
-              <w:t xml:space="preserve"> - GUI</w:t>
+            <w:r>
+              <w:t>Kalle inn møte - GUI</w:t>
             </w:r>
           </w:p>
         </w:tc>
@@ -3518,21 +3073,8 @@
               <w:cnfStyle w:val="000000100000" w:firstRow="0" w:lastRow="0" w:firstColumn="0" w:lastColumn="0" w:oddVBand="0" w:evenVBand="0" w:oddHBand="1" w:evenHBand="0" w:firstRowFirstColumn="0" w:firstRowLastColumn="0" w:lastRowFirstColumn="0" w:lastRowLastColumn="0"/>
             </w:pPr>
             <w:r>
-              <w:t xml:space="preserve">Motta </w:t>
-            </w:r>
-            <w:proofErr w:type="spellStart"/>
-            <w:r>
-              <w:t>møteinnkalling</w:t>
-            </w:r>
-            <w:proofErr w:type="spellEnd"/>
-            <w:r>
-              <w:t xml:space="preserve"> - </w:t>
-            </w:r>
-            <w:proofErr w:type="spellStart"/>
-            <w:r>
-              <w:t>Mellomlag</w:t>
-            </w:r>
-            <w:proofErr w:type="spellEnd"/>
+              <w:t>Motta møteinnkalling - Mellomlag</w:t>
+            </w:r>
           </w:p>
         </w:tc>
         <w:tc>
@@ -3593,15 +3135,7 @@
               <w:cnfStyle w:val="000000000000" w:firstRow="0" w:lastRow="0" w:firstColumn="0" w:lastColumn="0" w:oddVBand="0" w:evenVBand="0" w:oddHBand="0" w:evenHBand="0" w:firstRowFirstColumn="0" w:firstRowLastColumn="0" w:lastRowFirstColumn="0" w:lastRowLastColumn="0"/>
             </w:pPr>
             <w:r>
-              <w:t xml:space="preserve">Motta </w:t>
-            </w:r>
-            <w:proofErr w:type="spellStart"/>
-            <w:r>
-              <w:t>møteinnkalling</w:t>
-            </w:r>
-            <w:proofErr w:type="spellEnd"/>
-            <w:r>
-              <w:t xml:space="preserve"> - GUI</w:t>
+              <w:t>Motta møteinnkalling - GUI</w:t>
             </w:r>
           </w:p>
         </w:tc>
@@ -3662,27 +3196,9 @@
             <w:pPr>
               <w:cnfStyle w:val="000000100000" w:firstRow="0" w:lastRow="0" w:firstColumn="0" w:lastColumn="0" w:oddVBand="0" w:evenVBand="0" w:oddHBand="1" w:evenHBand="0" w:firstRowFirstColumn="0" w:firstRowLastColumn="0" w:lastRowFirstColumn="0" w:lastRowLastColumn="0"/>
             </w:pPr>
-            <w:proofErr w:type="spellStart"/>
-            <w:r>
-              <w:t>Endre</w:t>
-            </w:r>
-            <w:proofErr w:type="spellEnd"/>
-            <w:r>
-              <w:t xml:space="preserve"> </w:t>
-            </w:r>
-            <w:proofErr w:type="spellStart"/>
-            <w:r>
-              <w:t>møteinnkalling</w:t>
-            </w:r>
-            <w:proofErr w:type="spellEnd"/>
-            <w:r>
-              <w:t xml:space="preserve"> - </w:t>
-            </w:r>
-            <w:proofErr w:type="spellStart"/>
-            <w:r>
-              <w:t>Mellomlag</w:t>
-            </w:r>
-            <w:proofErr w:type="spellEnd"/>
+            <w:r>
+              <w:t>Endre møteinnkalling - Mellomlag</w:t>
+            </w:r>
           </w:p>
         </w:tc>
         <w:tc>
@@ -3742,21 +3258,8 @@
             <w:pPr>
               <w:cnfStyle w:val="000000000000" w:firstRow="0" w:lastRow="0" w:firstColumn="0" w:lastColumn="0" w:oddVBand="0" w:evenVBand="0" w:oddHBand="0" w:evenHBand="0" w:firstRowFirstColumn="0" w:firstRowLastColumn="0" w:lastRowFirstColumn="0" w:lastRowLastColumn="0"/>
             </w:pPr>
-            <w:proofErr w:type="spellStart"/>
-            <w:r>
-              <w:t>Endre</w:t>
-            </w:r>
-            <w:proofErr w:type="spellEnd"/>
-            <w:r>
-              <w:t xml:space="preserve"> </w:t>
-            </w:r>
-            <w:proofErr w:type="spellStart"/>
-            <w:r>
-              <w:t>møteinnkalling</w:t>
-            </w:r>
-            <w:proofErr w:type="spellEnd"/>
-            <w:r>
-              <w:t xml:space="preserve"> - GUI</w:t>
+            <w:r>
+              <w:t>Endre møteinnkalling - GUI</w:t>
             </w:r>
           </w:p>
         </w:tc>
@@ -3817,27 +3320,9 @@
             <w:pPr>
               <w:cnfStyle w:val="000000100000" w:firstRow="0" w:lastRow="0" w:firstColumn="0" w:lastColumn="0" w:oddVBand="0" w:evenVBand="0" w:oddHBand="1" w:evenHBand="0" w:firstRowFirstColumn="0" w:firstRowLastColumn="0" w:lastRowFirstColumn="0" w:lastRowLastColumn="0"/>
             </w:pPr>
-            <w:proofErr w:type="spellStart"/>
-            <w:r>
-              <w:t>Avlyse</w:t>
-            </w:r>
-            <w:proofErr w:type="spellEnd"/>
-            <w:r>
-              <w:t xml:space="preserve"> </w:t>
-            </w:r>
-            <w:proofErr w:type="spellStart"/>
-            <w:r>
-              <w:t>møte</w:t>
-            </w:r>
-            <w:proofErr w:type="spellEnd"/>
-            <w:r>
-              <w:t xml:space="preserve"> - </w:t>
-            </w:r>
-            <w:proofErr w:type="spellStart"/>
-            <w:r>
-              <w:t>Mellomlag</w:t>
-            </w:r>
-            <w:proofErr w:type="spellEnd"/>
+            <w:r>
+              <w:t>Avlyse møte - Mellomlag</w:t>
+            </w:r>
           </w:p>
         </w:tc>
         <w:tc>
@@ -3897,21 +3382,8 @@
             <w:pPr>
               <w:cnfStyle w:val="000000000000" w:firstRow="0" w:lastRow="0" w:firstColumn="0" w:lastColumn="0" w:oddVBand="0" w:evenVBand="0" w:oddHBand="0" w:evenHBand="0" w:firstRowFirstColumn="0" w:firstRowLastColumn="0" w:lastRowFirstColumn="0" w:lastRowLastColumn="0"/>
             </w:pPr>
-            <w:proofErr w:type="spellStart"/>
-            <w:r>
-              <w:t>Avlyse</w:t>
-            </w:r>
-            <w:proofErr w:type="spellEnd"/>
-            <w:r>
-              <w:t xml:space="preserve"> </w:t>
-            </w:r>
-            <w:proofErr w:type="spellStart"/>
-            <w:r>
-              <w:t>møte</w:t>
-            </w:r>
-            <w:proofErr w:type="spellEnd"/>
-            <w:r>
-              <w:t xml:space="preserve"> - GUI</w:t>
+            <w:r>
+              <w:t>Avlyse møte - GUI</w:t>
             </w:r>
           </w:p>
         </w:tc>
@@ -4109,21 +3581,8 @@
               <w:cnfStyle w:val="000000100000" w:firstRow="0" w:lastRow="0" w:firstColumn="0" w:lastColumn="0" w:oddVBand="0" w:evenVBand="0" w:oddHBand="1" w:evenHBand="0" w:firstRowFirstColumn="0" w:firstRowLastColumn="0" w:lastRowFirstColumn="0" w:lastRowLastColumn="0"/>
             </w:pPr>
             <w:r>
-              <w:t xml:space="preserve">Spore </w:t>
-            </w:r>
-            <w:proofErr w:type="spellStart"/>
-            <w:r>
-              <w:t>møteinnkallinger</w:t>
-            </w:r>
-            <w:proofErr w:type="spellEnd"/>
-            <w:r>
-              <w:t xml:space="preserve"> - </w:t>
-            </w:r>
-            <w:proofErr w:type="spellStart"/>
-            <w:r>
-              <w:t>Mellomlag</w:t>
-            </w:r>
-            <w:proofErr w:type="spellEnd"/>
+              <w:t>Spore møteinnkallinger - Mellomlag</w:t>
+            </w:r>
           </w:p>
         </w:tc>
         <w:tc>
@@ -4184,15 +3643,7 @@
               <w:cnfStyle w:val="000000000000" w:firstRow="0" w:lastRow="0" w:firstColumn="0" w:lastColumn="0" w:oddVBand="0" w:evenVBand="0" w:oddHBand="0" w:evenHBand="0" w:firstRowFirstColumn="0" w:firstRowLastColumn="0" w:lastRowFirstColumn="0" w:lastRowLastColumn="0"/>
             </w:pPr>
             <w:r>
-              <w:t xml:space="preserve">Spore </w:t>
-            </w:r>
-            <w:proofErr w:type="spellStart"/>
-            <w:r>
-              <w:t>møteinnkallinger</w:t>
-            </w:r>
-            <w:proofErr w:type="spellEnd"/>
-            <w:r>
-              <w:t xml:space="preserve"> - GUI</w:t>
+              <w:t>Spore møteinnkallinger - GUI</w:t>
             </w:r>
           </w:p>
         </w:tc>
@@ -4254,29 +3705,8 @@
               <w:cnfStyle w:val="000000100000" w:firstRow="0" w:lastRow="0" w:firstColumn="0" w:lastColumn="0" w:oddVBand="0" w:evenVBand="0" w:oddHBand="1" w:evenHBand="0" w:firstRowFirstColumn="0" w:firstRowLastColumn="0" w:lastRowFirstColumn="0" w:lastRowLastColumn="0"/>
             </w:pPr>
             <w:r>
-              <w:t xml:space="preserve">Vis </w:t>
-            </w:r>
-            <w:proofErr w:type="spellStart"/>
-            <w:r>
-              <w:t>flere</w:t>
-            </w:r>
-            <w:proofErr w:type="spellEnd"/>
-            <w:r>
-              <w:t xml:space="preserve"> </w:t>
-            </w:r>
-            <w:proofErr w:type="spellStart"/>
-            <w:r>
-              <w:t>kalendere</w:t>
-            </w:r>
-            <w:proofErr w:type="spellEnd"/>
-            <w:r>
-              <w:t xml:space="preserve"> - </w:t>
-            </w:r>
-            <w:proofErr w:type="spellStart"/>
-            <w:r>
-              <w:t>Mellomlag</w:t>
-            </w:r>
-            <w:proofErr w:type="spellEnd"/>
+              <w:t>Vis flere kalendere - Mellomlag</w:t>
+            </w:r>
           </w:p>
         </w:tc>
         <w:tc>
@@ -4337,23 +3767,7 @@
               <w:cnfStyle w:val="000000000000" w:firstRow="0" w:lastRow="0" w:firstColumn="0" w:lastColumn="0" w:oddVBand="0" w:evenVBand="0" w:oddHBand="0" w:evenHBand="0" w:firstRowFirstColumn="0" w:firstRowLastColumn="0" w:lastRowFirstColumn="0" w:lastRowLastColumn="0"/>
             </w:pPr>
             <w:r>
-              <w:t xml:space="preserve">Vis </w:t>
-            </w:r>
-            <w:proofErr w:type="spellStart"/>
-            <w:r>
-              <w:t>flere</w:t>
-            </w:r>
-            <w:proofErr w:type="spellEnd"/>
-            <w:r>
-              <w:t xml:space="preserve"> </w:t>
-            </w:r>
-            <w:proofErr w:type="spellStart"/>
-            <w:r>
-              <w:t>kalendere</w:t>
-            </w:r>
-            <w:proofErr w:type="spellEnd"/>
-            <w:r>
-              <w:t xml:space="preserve"> - GUI</w:t>
+              <w:t>Vis flere kalendere - GUI</w:t>
             </w:r>
           </w:p>
         </w:tc>
@@ -4414,19 +3828,9 @@
             <w:pPr>
               <w:cnfStyle w:val="000000100000" w:firstRow="0" w:lastRow="0" w:firstColumn="0" w:lastColumn="0" w:oddVBand="0" w:evenVBand="0" w:oddHBand="1" w:evenHBand="0" w:firstRowFirstColumn="0" w:firstRowLastColumn="0" w:lastRowFirstColumn="0" w:lastRowLastColumn="0"/>
             </w:pPr>
-            <w:proofErr w:type="spellStart"/>
-            <w:r>
-              <w:t>Gjennomføre</w:t>
-            </w:r>
-            <w:proofErr w:type="spellEnd"/>
-            <w:r>
-              <w:t xml:space="preserve"> </w:t>
-            </w:r>
-            <w:proofErr w:type="spellStart"/>
-            <w:r>
-              <w:t>svartbokstesting</w:t>
-            </w:r>
-            <w:proofErr w:type="spellEnd"/>
+            <w:r>
+              <w:t>Gjennomføre svartbokstesting</w:t>
+            </w:r>
           </w:p>
         </w:tc>
         <w:tc>
@@ -4490,29 +3894,8 @@
               <w:cnfStyle w:val="000000000000" w:firstRow="0" w:lastRow="0" w:firstColumn="0" w:lastColumn="0" w:oddVBand="0" w:evenVBand="0" w:oddHBand="0" w:evenHBand="0" w:firstRowFirstColumn="0" w:firstRowLastColumn="0" w:lastRowFirstColumn="0" w:lastRowLastColumn="0"/>
             </w:pPr>
             <w:r>
-              <w:t xml:space="preserve">Test </w:t>
-            </w:r>
-            <w:proofErr w:type="spellStart"/>
-            <w:r>
-              <w:t>og</w:t>
-            </w:r>
-            <w:proofErr w:type="spellEnd"/>
-            <w:r>
-              <w:t xml:space="preserve"> </w:t>
-            </w:r>
-            <w:proofErr w:type="spellStart"/>
-            <w:r>
-              <w:t>revidering</w:t>
-            </w:r>
-            <w:proofErr w:type="spellEnd"/>
-            <w:r>
-              <w:t xml:space="preserve"> - </w:t>
-            </w:r>
-            <w:proofErr w:type="spellStart"/>
-            <w:r>
-              <w:t>Innlogging</w:t>
-            </w:r>
-            <w:proofErr w:type="spellEnd"/>
+              <w:t>Test og revidering - Innlogging</w:t>
+            </w:r>
           </w:p>
         </w:tc>
         <w:tc>
@@ -5418,19 +4801,9 @@
             <w:pPr>
               <w:cnfStyle w:val="000000100000" w:firstRow="0" w:lastRow="0" w:firstColumn="0" w:lastColumn="0" w:oddVBand="0" w:evenVBand="0" w:oddHBand="1" w:evenHBand="0" w:firstRowFirstColumn="0" w:firstRowLastColumn="0" w:lastRowFirstColumn="0" w:lastRowLastColumn="0"/>
             </w:pPr>
-            <w:proofErr w:type="spellStart"/>
-            <w:r>
-              <w:t>Skrive</w:t>
-            </w:r>
-            <w:proofErr w:type="spellEnd"/>
-            <w:r>
-              <w:t xml:space="preserve"> en </w:t>
-            </w:r>
-            <w:proofErr w:type="spellStart"/>
-            <w:r>
-              <w:t>endringsrapport</w:t>
-            </w:r>
-            <w:proofErr w:type="spellEnd"/>
+            <w:r>
+              <w:t>Skrive en endringsrapport</w:t>
+            </w:r>
           </w:p>
         </w:tc>
         <w:tc>
@@ -6792,13 +6165,8 @@
             <w:tcW w:w="1384" w:type="dxa"/>
           </w:tcPr>
           <w:p>
-            <w:proofErr w:type="spellStart"/>
-            <w:r>
-              <w:t>Koding</w:t>
-            </w:r>
-            <w:proofErr w:type="spellEnd"/>
-            <w:r>
-              <w:t xml:space="preserve"> GUI</w:t>
+            <w:r>
+              <w:t>Koding GUI</w:t>
             </w:r>
           </w:p>
         </w:tc>
@@ -6862,11 +6230,9 @@
             <w:tcW w:w="1384" w:type="dxa"/>
           </w:tcPr>
           <w:p>
-            <w:proofErr w:type="spellStart"/>
             <w:r>
               <w:t>Mellomlag</w:t>
             </w:r>
-            <w:proofErr w:type="spellEnd"/>
           </w:p>
         </w:tc>
         <w:tc>
@@ -7043,8 +6409,6 @@
             <w:pPr>
               <w:cnfStyle w:val="000000000000" w:firstRow="0" w:lastRow="0" w:firstColumn="0" w:lastColumn="0" w:oddVBand="0" w:evenVBand="0" w:oddHBand="0" w:evenHBand="0" w:firstRowFirstColumn="0" w:firstRowLastColumn="0" w:lastRowFirstColumn="0" w:lastRowLastColumn="0"/>
             </w:pPr>
-            <w:bookmarkStart w:id="0" w:name="_GoBack"/>
-            <w:bookmarkEnd w:id="0"/>
           </w:p>
         </w:tc>
       </w:tr>
@@ -7160,8 +6524,10 @@
     <w:p>
       <w:pPr>
         <w:pStyle w:val="Overskrift1"/>
+        <w:pageBreakBefore/>
       </w:pPr>
       <w:r>
+        <w:lastRenderedPageBreak/>
         <w:t>Systemtestrapport</w:t>
       </w:r>
     </w:p>
@@ -7327,6 +6693,18 @@
       </w:pPr>
       <w:r>
         <w:t>Vis flere kalendere:</w:t>
+      </w:r>
+    </w:p>
+    <w:p>
+      <w:pPr>
+        <w:pStyle w:val="Listeavsnitt"/>
+        <w:numPr>
+          <w:ilvl w:val="0"/>
+          <w:numId w:val="4"/>
+        </w:numPr>
+      </w:pPr>
+      <w:r>
+        <w:t>Legge til ny bruker:</w:t>
       </w:r>
     </w:p>
     <w:p>
@@ -7350,6 +6728,7 @@
     <w:p>
       <w:pPr>
         <w:pStyle w:val="Overskrift1"/>
+        <w:pageBreakBefore/>
       </w:pPr>
       <w:r>
         <w:lastRenderedPageBreak/>
@@ -7372,6 +6751,53 @@
           <w:numId w:val="6"/>
         </w:numPr>
       </w:pPr>
+      <w:r>
+        <w:t>Sørge for at de som har jobb ved siden av skolen får byttet vekk så mange vakter som mulig under prosjektukene.</w:t>
+      </w:r>
+    </w:p>
+    <w:p>
+      <w:pPr>
+        <w:pStyle w:val="Listeavsnitt"/>
+        <w:numPr>
+          <w:ilvl w:val="0"/>
+          <w:numId w:val="6"/>
+        </w:numPr>
+      </w:pPr>
+      <w:r>
+        <w:t>Alt for mye snakk om ting som er irrelevant for prosjektet som blir ført opp som arbeidstimer.</w:t>
+      </w:r>
+    </w:p>
+    <w:p>
+      <w:pPr>
+        <w:pStyle w:val="Listeavsnitt"/>
+        <w:numPr>
+          <w:ilvl w:val="0"/>
+          <w:numId w:val="6"/>
+        </w:numPr>
+      </w:pPr>
+      <w:r>
+        <w:t xml:space="preserve">Ikke sette for mye arbeid på </w:t>
+      </w:r>
+      <w:r>
+        <w:t>en</w:t>
+      </w:r>
+      <w:r>
+        <w:t xml:space="preserve"> person, som de andre arbeidsoppgavene er avhengig av.</w:t>
+      </w:r>
+    </w:p>
+    <w:p>
+      <w:pPr>
+        <w:pStyle w:val="Listeavsnitt"/>
+        <w:numPr>
+          <w:ilvl w:val="0"/>
+          <w:numId w:val="6"/>
+        </w:numPr>
+      </w:pPr>
+      <w:r>
+        <w:t>Bruke arbeidstid på personlig surfing, spilling ol.</w:t>
+      </w:r>
+      <w:bookmarkStart w:id="0" w:name="_GoBack"/>
+      <w:bookmarkEnd w:id="0"/>
     </w:p>
     <w:p>
       <w:pPr>
@@ -7381,13 +6807,147 @@
         <w:t>Gjenta i senere prosjekt</w:t>
       </w:r>
     </w:p>
-    <w:p/>
+    <w:p>
+      <w:pPr>
+        <w:pStyle w:val="Listeavsnitt"/>
+        <w:numPr>
+          <w:ilvl w:val="0"/>
+          <w:numId w:val="6"/>
+        </w:numPr>
+      </w:pPr>
+      <w:r>
+        <w:t>Dele opp prosjektet i små arbeidspakker som kan gjøres parallelt</w:t>
+      </w:r>
+      <w:r>
+        <w:t>.</w:t>
+      </w:r>
+    </w:p>
+    <w:p>
+      <w:pPr>
+        <w:pStyle w:val="Listeavsnitt"/>
+        <w:numPr>
+          <w:ilvl w:val="0"/>
+          <w:numId w:val="6"/>
+        </w:numPr>
+      </w:pPr>
+      <w:r>
+        <w:t>Lage gode modeller for hvordan vi vil at systemet skal fungere og se ut.</w:t>
+      </w:r>
+    </w:p>
+    <w:p>
+      <w:pPr>
+        <w:pStyle w:val="Listeavsnitt"/>
+        <w:numPr>
+          <w:ilvl w:val="0"/>
+          <w:numId w:val="6"/>
+        </w:numPr>
+      </w:pPr>
+      <w:r>
+        <w:t>Kommunisere godt, og holde hverandre oppdatert på hva som er gjort.</w:t>
+      </w:r>
+    </w:p>
+    <w:p>
+      <w:pPr>
+        <w:pStyle w:val="Listeavsnitt"/>
+        <w:numPr>
+          <w:ilvl w:val="0"/>
+          <w:numId w:val="6"/>
+        </w:numPr>
+      </w:pPr>
+      <w:r>
+        <w:t>Skape en lett og vennskapelig tone mellom medlemmene, så det blir lett å snakke sammen.</w:t>
+      </w:r>
+    </w:p>
     <w:p>
       <w:pPr>
         <w:pStyle w:val="Overskrift2"/>
       </w:pPr>
       <w:r>
         <w:t>Forbedre til senere prosjekt</w:t>
+      </w:r>
+    </w:p>
+    <w:p>
+      <w:pPr>
+        <w:pStyle w:val="Listeavsnitt"/>
+        <w:numPr>
+          <w:ilvl w:val="0"/>
+          <w:numId w:val="6"/>
+        </w:numPr>
+      </w:pPr>
+      <w:r>
+        <w:t>Komme tidligere i gang med selve programmeringsdelen av prosjektet.</w:t>
+      </w:r>
+    </w:p>
+    <w:p>
+      <w:pPr>
+        <w:pStyle w:val="Listeavsnitt"/>
+        <w:numPr>
+          <w:ilvl w:val="0"/>
+          <w:numId w:val="6"/>
+        </w:numPr>
+      </w:pPr>
+      <w:r>
+        <w:t>Ta ting mer seriøst, og jobbe mer målrettet fra starten av.</w:t>
+      </w:r>
+    </w:p>
+    <w:p>
+      <w:pPr>
+        <w:pStyle w:val="Listeavsnitt"/>
+        <w:numPr>
+          <w:ilvl w:val="0"/>
+          <w:numId w:val="6"/>
+        </w:numPr>
+      </w:pPr>
+      <w:r>
+        <w:t>Sørge for at alle gruppemedlemmene er flinke til å møte til avtalt tid.</w:t>
+      </w:r>
+    </w:p>
+    <w:p>
+      <w:pPr>
+        <w:pStyle w:val="Listeavsnitt"/>
+        <w:numPr>
+          <w:ilvl w:val="0"/>
+          <w:numId w:val="6"/>
+        </w:numPr>
+      </w:pPr>
+      <w:r>
+        <w:t>Sørge for at alle gruppemedlemmene tidligere har en nokså fullstendig oversikt over prosjektet som helhet.</w:t>
+      </w:r>
+    </w:p>
+    <w:p>
+      <w:pPr>
+        <w:pStyle w:val="Listeavsnitt"/>
+        <w:numPr>
+          <w:ilvl w:val="0"/>
+          <w:numId w:val="6"/>
+        </w:numPr>
+      </w:pPr>
+      <w:r>
+        <w:t>Bedre sørge for at alle medlemmene av gruppen er tilstrekkelig motiverte til å jobbe under hele prosjektet.</w:t>
+      </w:r>
+    </w:p>
+    <w:p>
+      <w:pPr>
+        <w:pStyle w:val="Listeavsnitt"/>
+        <w:numPr>
+          <w:ilvl w:val="0"/>
+          <w:numId w:val="6"/>
+        </w:numPr>
+      </w:pPr>
+      <w:r>
+        <w:t>Bedre koordinering på hva som er gjort i de forskjellige klassene.</w:t>
+      </w:r>
+    </w:p>
+    <w:p>
+      <w:pPr>
+        <w:pStyle w:val="Listeavsnitt"/>
+        <w:numPr>
+          <w:ilvl w:val="0"/>
+          <w:numId w:val="6"/>
+        </w:numPr>
+      </w:pPr>
+      <w:r>
+        <w:t>Sørge for en bedre og mer utdypende modell av klassediagrammene.</w:t>
       </w:r>
     </w:p>
     <w:sectPr>
@@ -7405,7 +6965,7 @@
   <w:abstractNum w:abstractNumId="0">
     <w:nsid w:val="1E055D60"/>
     <w:multiLevelType w:val="hybridMultilevel"/>
-    <w:tmpl w:val="1020F02A"/>
+    <w:tmpl w:val="FBE2B71A"/>
     <w:lvl w:ilvl="0" w:tplc="04140001">
       <w:start w:val="1"/>
       <w:numFmt w:val="bullet"/>

</xml_diff>

<commit_message>
Skrevet litt mer paa FE4
</commit_message>
<xml_diff>
--- a/documents/FE4 - Gruppe 38.docx
+++ b/documents/FE4 - Gruppe 38.docx
@@ -74,14 +74,12 @@
                 <w:lang w:val="nb-NO"/>
               </w:rPr>
             </w:pPr>
-            <w:proofErr w:type="spellStart"/>
             <w:r>
               <w:rPr>
                 <w:lang w:val="nb-NO"/>
               </w:rPr>
               <w:t>Nr</w:t>
             </w:r>
-            <w:proofErr w:type="spellEnd"/>
           </w:p>
         </w:tc>
         <w:tc>
@@ -405,14 +403,12 @@
                 <w:lang w:val="nb-NO"/>
               </w:rPr>
             </w:pPr>
-            <w:proofErr w:type="spellStart"/>
             <w:r>
               <w:rPr>
                 <w:lang w:val="nb-NO"/>
               </w:rPr>
               <w:t>Ganttdiagram</w:t>
             </w:r>
-            <w:proofErr w:type="spellEnd"/>
           </w:p>
         </w:tc>
         <w:tc>
@@ -602,16 +598,8 @@
               <w:rPr>
                 <w:lang w:val="nb-NO"/>
               </w:rPr>
-              <w:t xml:space="preserve">Lage </w:t>
-            </w:r>
-            <w:proofErr w:type="spellStart"/>
-            <w:r>
-              <w:rPr>
-                <w:lang w:val="nb-NO"/>
-              </w:rPr>
-              <w:t>svartbokstester</w:t>
-            </w:r>
-            <w:proofErr w:type="spellEnd"/>
+              <w:t>Lage svartbokstester</w:t>
+            </w:r>
           </w:p>
         </w:tc>
         <w:tc>
@@ -1171,21 +1159,7 @@
               <w:rPr>
                 <w:lang w:val="nb-NO"/>
               </w:rPr>
-              <w:t xml:space="preserve">Gjøre endringer basert på tilbakemelding fra </w:t>
-            </w:r>
-            <w:proofErr w:type="spellStart"/>
-            <w:r>
-              <w:rPr>
-                <w:lang w:val="nb-NO"/>
-              </w:rPr>
-              <w:t>stud.ass</w:t>
-            </w:r>
-            <w:proofErr w:type="spellEnd"/>
-            <w:r>
-              <w:rPr>
-                <w:lang w:val="nb-NO"/>
-              </w:rPr>
-              <w:t>.</w:t>
+              <w:t>Gjøre endringer basert på tilbakemelding fra stud.ass.</w:t>
             </w:r>
           </w:p>
         </w:tc>
@@ -1473,21 +1447,7 @@
               <w:rPr>
                 <w:lang w:val="nb-NO"/>
               </w:rPr>
-              <w:t xml:space="preserve">Teste papirprototypen på </w:t>
-            </w:r>
-            <w:proofErr w:type="spellStart"/>
-            <w:r>
-              <w:rPr>
-                <w:lang w:val="nb-NO"/>
-              </w:rPr>
-              <w:t>stud.ass</w:t>
-            </w:r>
-            <w:proofErr w:type="spellEnd"/>
-            <w:r>
-              <w:rPr>
-                <w:lang w:val="nb-NO"/>
-              </w:rPr>
-              <w:t>.</w:t>
+              <w:t>Teste papirprototypen på stud.ass.</w:t>
             </w:r>
           </w:p>
         </w:tc>
@@ -1587,21 +1547,7 @@
               <w:rPr>
                 <w:lang w:val="nb-NO"/>
               </w:rPr>
-              <w:t>«</w:t>
-            </w:r>
-            <w:proofErr w:type="spellStart"/>
-            <w:r>
-              <w:rPr>
-                <w:lang w:val="nb-NO"/>
-              </w:rPr>
-              <w:t>Use</w:t>
-            </w:r>
-            <w:proofErr w:type="spellEnd"/>
-            <w:r>
-              <w:rPr>
-                <w:lang w:val="nb-NO"/>
-              </w:rPr>
-              <w:t xml:space="preserve"> case»-diagram</w:t>
+              <w:t>«Use case»-diagram</w:t>
             </w:r>
           </w:p>
         </w:tc>
@@ -1692,21 +1638,7 @@
               <w:rPr>
                 <w:lang w:val="nb-NO"/>
               </w:rPr>
-              <w:t>Tekstlig «</w:t>
-            </w:r>
-            <w:proofErr w:type="spellStart"/>
-            <w:r>
-              <w:rPr>
-                <w:lang w:val="nb-NO"/>
-              </w:rPr>
-              <w:t>use</w:t>
-            </w:r>
-            <w:proofErr w:type="spellEnd"/>
-            <w:r>
-              <w:rPr>
-                <w:lang w:val="nb-NO"/>
-              </w:rPr>
-              <w:t xml:space="preserve"> caser»</w:t>
+              <w:t>Tekstlig «use caser»</w:t>
             </w:r>
           </w:p>
         </w:tc>
@@ -2176,21 +2108,7 @@
               <w:rPr>
                 <w:lang w:val="nb-NO"/>
               </w:rPr>
-              <w:t xml:space="preserve">Gjennomføre </w:t>
-            </w:r>
-            <w:proofErr w:type="spellStart"/>
-            <w:r>
-              <w:rPr>
-                <w:lang w:val="nb-NO"/>
-              </w:rPr>
-              <w:t>papirprototyping</w:t>
-            </w:r>
-            <w:proofErr w:type="spellEnd"/>
-            <w:r>
-              <w:rPr>
-                <w:lang w:val="nb-NO"/>
-              </w:rPr>
-              <w:t xml:space="preserve"> på medstudenter</w:t>
+              <w:t>Gjennomføre papirprototyping på medstudenter</w:t>
             </w:r>
           </w:p>
         </w:tc>
@@ -3087,21 +3005,7 @@
               <w:rPr>
                 <w:lang w:val="nb-NO"/>
               </w:rPr>
-              <w:t xml:space="preserve">Oppdatere diagrammer og beskrivelse basert på tilbakemelding fra </w:t>
-            </w:r>
-            <w:proofErr w:type="spellStart"/>
-            <w:r>
-              <w:rPr>
-                <w:lang w:val="nb-NO"/>
-              </w:rPr>
-              <w:t>stud.ass</w:t>
-            </w:r>
-            <w:proofErr w:type="spellEnd"/>
-            <w:r>
-              <w:rPr>
-                <w:lang w:val="nb-NO"/>
-              </w:rPr>
-              <w:t>.</w:t>
+              <w:t>Oppdatere diagrammer og beskrivelse basert på tilbakemelding fra stud.ass.</w:t>
             </w:r>
           </w:p>
         </w:tc>
@@ -3399,16 +3303,8 @@
               <w:rPr>
                 <w:lang w:val="nb-NO"/>
               </w:rPr>
-              <w:t xml:space="preserve">Demonstrasjon for </w:t>
-            </w:r>
-            <w:proofErr w:type="spellStart"/>
-            <w:r>
-              <w:rPr>
-                <w:lang w:val="nb-NO"/>
-              </w:rPr>
-              <w:t>stud.ass</w:t>
-            </w:r>
-            <w:proofErr w:type="spellEnd"/>
+              <w:t>Demonstrasjon for stud.ass</w:t>
+            </w:r>
           </w:p>
         </w:tc>
         <w:tc>
@@ -5573,16 +5469,8 @@
               <w:rPr>
                 <w:lang w:val="nb-NO"/>
               </w:rPr>
-              <w:t xml:space="preserve">Gjennomføre </w:t>
-            </w:r>
-            <w:proofErr w:type="spellStart"/>
-            <w:r>
-              <w:rPr>
-                <w:lang w:val="nb-NO"/>
-              </w:rPr>
-              <w:t>svartbokstesting</w:t>
-            </w:r>
-            <w:proofErr w:type="spellEnd"/>
+              <w:t>Gjennomføre svartbokstesting</w:t>
+            </w:r>
           </w:p>
         </w:tc>
         <w:tc>
@@ -7362,9 +7250,6 @@
               </w:rPr>
             </w:pPr>
             <w:r>
-              <w:rPr>
-                <w:lang w:val="nb-NO"/>
-              </w:rPr>
               <w:fldChar w:fldCharType="begin"/>
             </w:r>
             <w:r>
@@ -7374,9 +7259,6 @@
               <w:instrText xml:space="preserve"> =SUM(ABOVE) </w:instrText>
             </w:r>
             <w:r>
-              <w:rPr>
-                <w:lang w:val="nb-NO"/>
-              </w:rPr>
               <w:fldChar w:fldCharType="separate"/>
             </w:r>
             <w:r>
@@ -7386,9 +7268,6 @@
               <w:t>774</w:t>
             </w:r>
             <w:r>
-              <w:rPr>
-                <w:lang w:val="nb-NO"/>
-              </w:rPr>
               <w:fldChar w:fldCharType="end"/>
             </w:r>
           </w:p>
@@ -8563,14 +8442,12 @@
                 <w:lang w:val="nb-NO"/>
               </w:rPr>
             </w:pPr>
-            <w:proofErr w:type="spellStart"/>
             <w:r>
               <w:rPr>
                 <w:lang w:val="nb-NO"/>
               </w:rPr>
               <w:t>Backend</w:t>
             </w:r>
-            <w:proofErr w:type="spellEnd"/>
           </w:p>
         </w:tc>
         <w:tc>
@@ -8647,15 +8524,7 @@
               <w:rPr>
                 <w:lang w:val="nb-NO"/>
               </w:rPr>
-              <w:t>Vi rakk derfor ikke å gjøre ferdig applikasjonen. Vi hadde også et gruppemedlem mindre enn vi hadde regnet med.</w:t>
-            </w:r>
-            <w:bookmarkStart w:id="0" w:name="_GoBack"/>
-            <w:bookmarkEnd w:id="0"/>
-            <w:r>
-              <w:rPr>
-                <w:lang w:val="nb-NO"/>
-              </w:rPr>
-              <w:t xml:space="preserve"> I tillegg </w:t>
+              <w:t xml:space="preserve">Vi rakk derfor ikke å gjøre ferdig applikasjonen. Vi hadde også et gruppemedlem mindre enn vi hadde regnet med. I tillegg </w:t>
             </w:r>
             <w:r>
               <w:rPr>
@@ -9385,15 +9254,7 @@
         </w:numPr>
       </w:pPr>
       <w:r>
-        <w:t xml:space="preserve">Ta ting mer seriøst, </w:t>
-      </w:r>
-      <w:proofErr w:type="gramStart"/>
-      <w:r>
-        <w:t>og</w:t>
-      </w:r>
-      <w:proofErr w:type="gramEnd"/>
-      <w:r>
-        <w:t xml:space="preserve"> jobbe mer målrettet fra starten av.</w:t>
+        <w:t>Ta ting mer seriøst, og jobbe mer målrettet fra starten av.</w:t>
       </w:r>
     </w:p>
     <w:p>
@@ -9429,15 +9290,7 @@
         </w:numPr>
       </w:pPr>
       <w:r>
-        <w:t xml:space="preserve">Bedre </w:t>
-      </w:r>
-      <w:proofErr w:type="gramStart"/>
-      <w:r>
-        <w:t>sørge</w:t>
-      </w:r>
-      <w:proofErr w:type="gramEnd"/>
-      <w:r>
-        <w:t xml:space="preserve"> for at alle medlemmene av gruppen er tilstrekkelig motiverte til å jobbe under hele prosjektet.</w:t>
+        <w:t>Bedre sørge for at alle medlemmene av gruppen er tilstrekkelig motiverte til å jobbe under hele prosjektet.</w:t>
       </w:r>
     </w:p>
     <w:p>
@@ -9464,6 +9317,67 @@
         <w:t>Sørge for en bedre og mer utdypende modell av klassediagrammene.</w:t>
       </w:r>
     </w:p>
+    <w:p>
+      <w:pPr>
+        <w:pStyle w:val="Overskrift2"/>
+      </w:pPr>
+      <w:r>
+        <w:t>Hva vi har lært</w:t>
+      </w:r>
+    </w:p>
+    <w:p>
+      <w:pPr>
+        <w:pStyle w:val="Listeavsnitt"/>
+        <w:numPr>
+          <w:ilvl w:val="0"/>
+          <w:numId w:val="7"/>
+        </w:numPr>
+      </w:pPr>
+      <w:r>
+        <w:t>Vi må bli enige helt fra starten av hva slags datatyper som skal brukes til de forskjellige tingene.</w:t>
+      </w:r>
+    </w:p>
+    <w:p>
+      <w:pPr>
+        <w:pStyle w:val="Listeavsnitt"/>
+        <w:numPr>
+          <w:ilvl w:val="0"/>
+          <w:numId w:val="7"/>
+        </w:numPr>
+      </w:pPr>
+      <w:r>
+        <w:t>Vi må starte tidligere med selve programmeringen.</w:t>
+      </w:r>
+    </w:p>
+    <w:p>
+      <w:pPr>
+        <w:pStyle w:val="Listeavsnitt"/>
+        <w:numPr>
+          <w:ilvl w:val="0"/>
+          <w:numId w:val="7"/>
+        </w:numPr>
+      </w:pPr>
+      <w:r>
+        <w:t>Det er viktig at alle på gruppen har en nokså helhetlig oversikt over hva som må gjøres til enhver tid.</w:t>
+      </w:r>
+    </w:p>
+    <w:p>
+      <w:pPr>
+        <w:pStyle w:val="Listeavsnitt"/>
+        <w:numPr>
+          <w:ilvl w:val="0"/>
+          <w:numId w:val="7"/>
+        </w:numPr>
+      </w:pPr>
+      <w:r>
+        <w:t>Det burde holdes jevnlige statusmøter der det også kan diskuteres i pl</w:t>
+      </w:r>
+      <w:r>
+        <w:t>enum hvordan spesielle deler av systemet kan løses på en god måte.</w:t>
+      </w:r>
+      <w:bookmarkStart w:id="0" w:name="_GoBack"/>
+      <w:bookmarkEnd w:id="0"/>
+    </w:p>
     <w:sectPr>
       <w:pgSz w:w="11906" w:h="16838"/>
       <w:pgMar w:top="1440" w:right="1440" w:bottom="1440" w:left="1440" w:header="708" w:footer="708" w:gutter="0"/>
@@ -9477,6 +9391,119 @@
 <file path=word/numbering.xml><?xml version="1.0" encoding="utf-8"?>
 <w:numbering xmlns:wpc="http://schemas.microsoft.com/office/word/2010/wordprocessingCanvas" xmlns:mc="http://schemas.openxmlformats.org/markup-compatibility/2006" xmlns:o="urn:schemas-microsoft-com:office:office" xmlns:r="http://schemas.openxmlformats.org/officeDocument/2006/relationships" xmlns:m="http://schemas.openxmlformats.org/officeDocument/2006/math" xmlns:v="urn:schemas-microsoft-com:vml" xmlns:wp14="http://schemas.microsoft.com/office/word/2010/wordprocessingDrawing" xmlns:wp="http://schemas.openxmlformats.org/drawingml/2006/wordprocessingDrawing" xmlns:w10="urn:schemas-microsoft-com:office:word" xmlns:w="http://schemas.openxmlformats.org/wordprocessingml/2006/main" xmlns:w14="http://schemas.microsoft.com/office/word/2010/wordml" xmlns:wpg="http://schemas.microsoft.com/office/word/2010/wordprocessingGroup" xmlns:wpi="http://schemas.microsoft.com/office/word/2010/wordprocessingInk" xmlns:wne="http://schemas.microsoft.com/office/word/2006/wordml" xmlns:wps="http://schemas.microsoft.com/office/word/2010/wordprocessingShape" mc:Ignorable="w14 wp14">
   <w:abstractNum w:abstractNumId="0">
+    <w:nsid w:val="1B7219A9"/>
+    <w:multiLevelType w:val="hybridMultilevel"/>
+    <w:tmpl w:val="5BB24C54"/>
+    <w:lvl w:ilvl="0" w:tplc="04140001">
+      <w:start w:val="1"/>
+      <w:numFmt w:val="bullet"/>
+      <w:lvlText w:val=""/>
+      <w:lvlJc w:val="left"/>
+      <w:pPr>
+        <w:ind w:left="720" w:hanging="360"/>
+      </w:pPr>
+      <w:rPr>
+        <w:rFonts w:ascii="Symbol" w:hAnsi="Symbol" w:hint="default"/>
+      </w:rPr>
+    </w:lvl>
+    <w:lvl w:ilvl="1" w:tplc="04140003" w:tentative="1">
+      <w:start w:val="1"/>
+      <w:numFmt w:val="bullet"/>
+      <w:lvlText w:val="o"/>
+      <w:lvlJc w:val="left"/>
+      <w:pPr>
+        <w:ind w:left="1440" w:hanging="360"/>
+      </w:pPr>
+      <w:rPr>
+        <w:rFonts w:ascii="Courier New" w:hAnsi="Courier New" w:cs="Courier New" w:hint="default"/>
+      </w:rPr>
+    </w:lvl>
+    <w:lvl w:ilvl="2" w:tplc="04140005" w:tentative="1">
+      <w:start w:val="1"/>
+      <w:numFmt w:val="bullet"/>
+      <w:lvlText w:val=""/>
+      <w:lvlJc w:val="left"/>
+      <w:pPr>
+        <w:ind w:left="2160" w:hanging="360"/>
+      </w:pPr>
+      <w:rPr>
+        <w:rFonts w:ascii="Wingdings" w:hAnsi="Wingdings" w:hint="default"/>
+      </w:rPr>
+    </w:lvl>
+    <w:lvl w:ilvl="3" w:tplc="04140001" w:tentative="1">
+      <w:start w:val="1"/>
+      <w:numFmt w:val="bullet"/>
+      <w:lvlText w:val=""/>
+      <w:lvlJc w:val="left"/>
+      <w:pPr>
+        <w:ind w:left="2880" w:hanging="360"/>
+      </w:pPr>
+      <w:rPr>
+        <w:rFonts w:ascii="Symbol" w:hAnsi="Symbol" w:hint="default"/>
+      </w:rPr>
+    </w:lvl>
+    <w:lvl w:ilvl="4" w:tplc="04140003" w:tentative="1">
+      <w:start w:val="1"/>
+      <w:numFmt w:val="bullet"/>
+      <w:lvlText w:val="o"/>
+      <w:lvlJc w:val="left"/>
+      <w:pPr>
+        <w:ind w:left="3600" w:hanging="360"/>
+      </w:pPr>
+      <w:rPr>
+        <w:rFonts w:ascii="Courier New" w:hAnsi="Courier New" w:cs="Courier New" w:hint="default"/>
+      </w:rPr>
+    </w:lvl>
+    <w:lvl w:ilvl="5" w:tplc="04140005" w:tentative="1">
+      <w:start w:val="1"/>
+      <w:numFmt w:val="bullet"/>
+      <w:lvlText w:val=""/>
+      <w:lvlJc w:val="left"/>
+      <w:pPr>
+        <w:ind w:left="4320" w:hanging="360"/>
+      </w:pPr>
+      <w:rPr>
+        <w:rFonts w:ascii="Wingdings" w:hAnsi="Wingdings" w:hint="default"/>
+      </w:rPr>
+    </w:lvl>
+    <w:lvl w:ilvl="6" w:tplc="04140001" w:tentative="1">
+      <w:start w:val="1"/>
+      <w:numFmt w:val="bullet"/>
+      <w:lvlText w:val=""/>
+      <w:lvlJc w:val="left"/>
+      <w:pPr>
+        <w:ind w:left="5040" w:hanging="360"/>
+      </w:pPr>
+      <w:rPr>
+        <w:rFonts w:ascii="Symbol" w:hAnsi="Symbol" w:hint="default"/>
+      </w:rPr>
+    </w:lvl>
+    <w:lvl w:ilvl="7" w:tplc="04140003" w:tentative="1">
+      <w:start w:val="1"/>
+      <w:numFmt w:val="bullet"/>
+      <w:lvlText w:val="o"/>
+      <w:lvlJc w:val="left"/>
+      <w:pPr>
+        <w:ind w:left="5760" w:hanging="360"/>
+      </w:pPr>
+      <w:rPr>
+        <w:rFonts w:ascii="Courier New" w:hAnsi="Courier New" w:cs="Courier New" w:hint="default"/>
+      </w:rPr>
+    </w:lvl>
+    <w:lvl w:ilvl="8" w:tplc="04140005" w:tentative="1">
+      <w:start w:val="1"/>
+      <w:numFmt w:val="bullet"/>
+      <w:lvlText w:val=""/>
+      <w:lvlJc w:val="left"/>
+      <w:pPr>
+        <w:ind w:left="6480" w:hanging="360"/>
+      </w:pPr>
+      <w:rPr>
+        <w:rFonts w:ascii="Wingdings" w:hAnsi="Wingdings" w:hint="default"/>
+      </w:rPr>
+    </w:lvl>
+  </w:abstractNum>
+  <w:abstractNum w:abstractNumId="1">
     <w:nsid w:val="1E055D60"/>
     <w:multiLevelType w:val="hybridMultilevel"/>
     <w:tmpl w:val="FBE2B71A"/>
@@ -9589,7 +9616,7 @@
       </w:rPr>
     </w:lvl>
   </w:abstractNum>
-  <w:abstractNum w:abstractNumId="1">
+  <w:abstractNum w:abstractNumId="2">
     <w:nsid w:val="20267A1A"/>
     <w:multiLevelType w:val="hybridMultilevel"/>
     <w:tmpl w:val="0BBA3752"/>
@@ -9675,7 +9702,7 @@
       </w:pPr>
     </w:lvl>
   </w:abstractNum>
-  <w:abstractNum w:abstractNumId="2">
+  <w:abstractNum w:abstractNumId="3">
     <w:nsid w:val="20C55EBE"/>
     <w:multiLevelType w:val="hybridMultilevel"/>
     <w:tmpl w:val="9782D280"/>
@@ -9788,7 +9815,7 @@
       </w:rPr>
     </w:lvl>
   </w:abstractNum>
-  <w:abstractNum w:abstractNumId="3">
+  <w:abstractNum w:abstractNumId="4">
     <w:nsid w:val="46FC695C"/>
     <w:multiLevelType w:val="hybridMultilevel"/>
     <w:tmpl w:val="72DCD770"/>
@@ -9901,7 +9928,7 @@
       </w:rPr>
     </w:lvl>
   </w:abstractNum>
-  <w:abstractNum w:abstractNumId="4">
+  <w:abstractNum w:abstractNumId="5">
     <w:nsid w:val="4EBB21A4"/>
     <w:multiLevelType w:val="hybridMultilevel"/>
     <w:tmpl w:val="F7F29D6E"/>
@@ -10014,7 +10041,7 @@
       </w:rPr>
     </w:lvl>
   </w:abstractNum>
-  <w:abstractNum w:abstractNumId="5">
+  <w:abstractNum w:abstractNumId="6">
     <w:nsid w:val="654E400C"/>
     <w:multiLevelType w:val="hybridMultilevel"/>
     <w:tmpl w:val="B66E21EE"/>
@@ -10128,21 +10155,24 @@
     </w:lvl>
   </w:abstractNum>
   <w:num w:numId="1">
+    <w:abstractNumId w:val="6"/>
+  </w:num>
+  <w:num w:numId="2">
+    <w:abstractNumId w:val="3"/>
+  </w:num>
+  <w:num w:numId="3">
     <w:abstractNumId w:val="5"/>
   </w:num>
-  <w:num w:numId="2">
+  <w:num w:numId="4">
     <w:abstractNumId w:val="2"/>
   </w:num>
-  <w:num w:numId="3">
+  <w:num w:numId="5">
     <w:abstractNumId w:val="4"/>
   </w:num>
-  <w:num w:numId="4">
+  <w:num w:numId="6">
     <w:abstractNumId w:val="1"/>
   </w:num>
-  <w:num w:numId="5">
-    <w:abstractNumId w:val="3"/>
-  </w:num>
-  <w:num w:numId="6">
+  <w:num w:numId="7">
     <w:abstractNumId w:val="0"/>
   </w:num>
 </w:numbering>

</xml_diff>

<commit_message>
Skrevet litt paa FE4
</commit_message>
<xml_diff>
--- a/documents/FE4 - Gruppe 38.docx
+++ b/documents/FE4 - Gruppe 38.docx
@@ -9374,6 +9374,18 @@
       </w:r>
       <w:r>
         <w:t>enum hvordan spesielle deler av systemet kan løses på en god måte.</w:t>
+      </w:r>
+    </w:p>
+    <w:p>
+      <w:pPr>
+        <w:pStyle w:val="Listeavsnitt"/>
+        <w:numPr>
+          <w:ilvl w:val="0"/>
+          <w:numId w:val="7"/>
+        </w:numPr>
+      </w:pPr>
+      <w:r>
+        <w:t>De som jobber med databasen og de som jobber med å lage modeller burde kommunisere godt og lage objekter med samme datatyper.</w:t>
       </w:r>
       <w:bookmarkStart w:id="0" w:name="_GoBack"/>
       <w:bookmarkEnd w:id="0"/>

</xml_diff>

<commit_message>
Minimal endring i FE4
</commit_message>
<xml_diff>
--- a/documents/FE4 - Gruppe 38.docx
+++ b/documents/FE4 - Gruppe 38.docx
@@ -9816,6 +9816,8 @@
       <w:r>
         <w:t>.</w:t>
       </w:r>
+      <w:bookmarkStart w:id="0" w:name="_GoBack"/>
+      <w:bookmarkEnd w:id="0"/>
     </w:p>
     <w:p>
       <w:pPr>
@@ -9842,13 +9844,11 @@
           <w:szCs w:val="28"/>
         </w:rPr>
       </w:pPr>
-      <w:r>
-        <w:br w:type="page"/>
-      </w:r>
     </w:p>
     <w:p>
       <w:pPr>
         <w:pStyle w:val="Overskrift1"/>
+        <w:pageBreakBefore/>
       </w:pPr>
       <w:r>
         <w:lastRenderedPageBreak/>
@@ -9869,12 +9869,7 @@
         <w:t xml:space="preserve"> fagene prosjektet omhandler.</w:t>
       </w:r>
       <w:r>
-        <w:t xml:space="preserve"> Hvis en skal vurdere om prosjektet var vellykket ut fra funksjonaliteten og brukbarheten til applikasjonen vår, kan man nok konkludere med at prosjektet var middels vellykket. Skal en derimot vurdere det ut ifra læringsverdi, kan det sies å være meget vellykket.</w:t>
-      </w:r>
-      <w:bookmarkStart w:id="0" w:name="_GoBack"/>
-      <w:bookmarkEnd w:id="0"/>
-      <w:r>
-        <w:t xml:space="preserve"> Prosjektet virket overveldende i starten, men alle vet at enhver reise starter med det første skrittet…</w:t>
+        <w:t xml:space="preserve"> Hvis en skal vurdere om prosjektet var vellykket ut fra funksjonaliteten og brukbarheten til applikasjonen vår, kan man nok konkludere med at prosjektet var middels vellykket. Skal en derimot vurdere det ut ifra læringsverdi, kan det sies å være meget vellykket. Prosjektet virket overveldende i starten, men alle vet at enhver reise starter med det første skrittet…</w:t>
       </w:r>
     </w:p>
     <w:sectPr>

</xml_diff>